<commit_message>
jekyll build is added.
</commit_message>
<xml_diff>
--- a/SoftwareQualityAttribute.docx
+++ b/SoftwareQualityAttribute.docx
@@ -27,82 +27,52 @@
     </w:p>
     <w:p>
       <w:r>
-        <w:t>T</w:t>
-      </w:r>
-      <w:r>
-        <w:t xml:space="preserve">he first one is adaptability which is the ease of adapting the system to react with changing requirements or conditions </w:t>
-      </w:r>
-      <w:r>
-        <w:t>.</w:t>
-      </w:r>
-    </w:p>
-    <w:p>
-      <w:r>
-        <w:rPr>
-          <w:b/>
-        </w:rPr>
-        <w:t>E</w:t>
-      </w:r>
-      <w:r>
-        <w:rPr>
-          <w:b/>
-        </w:rPr>
-        <w:t>xtensibility</w:t>
-      </w:r>
-      <w:r>
-        <w:t xml:space="preserve"> which is how easy it is to add a new company the system supports new business features</w:t>
-      </w:r>
-      <w:r>
-        <w:t>.</w:t>
-      </w:r>
-      <w:r>
-        <w:t xml:space="preserve"> </w:t>
-      </w:r>
-    </w:p>
-    <w:p>
-      <w:r>
-        <w:rPr>
-          <w:b/>
-        </w:rPr>
-        <w:t>C</w:t>
-      </w:r>
-      <w:r>
-        <w:rPr>
-          <w:b/>
-        </w:rPr>
-        <w:t>ompliance</w:t>
-      </w:r>
-      <w:r>
-        <w:t>,</w:t>
-      </w:r>
-      <w:r>
-        <w:t xml:space="preserve"> if your system is compliant regulations which may apply to the business </w:t>
-      </w:r>
-      <w:r>
-        <w:t>depending on its operations.</w:t>
-      </w:r>
-    </w:p>
-    <w:p>
-      <w:r>
-        <w:rPr>
-          <w:b/>
-        </w:rPr>
-        <w:t>U</w:t>
-      </w:r>
-      <w:r>
-        <w:rPr>
-          <w:b/>
-        </w:rPr>
-        <w:t>sability</w:t>
-      </w:r>
-      <w:r>
-        <w:t xml:space="preserve"> refers to how well users of the software can use it effectively</w:t>
-      </w:r>
-      <w:r>
-        <w:t>.</w:t>
-      </w:r>
-      <w:r>
-        <w:t xml:space="preserve"> </w:t>
+        <w:rPr>
+          <w:b/>
+        </w:rPr>
+        <w:t>A</w:t>
+      </w:r>
+      <w:r>
+        <w:rPr>
+          <w:b/>
+        </w:rPr>
+        <w:t>daptability</w:t>
+      </w:r>
+      <w:r>
+        <w:t xml:space="preserve"> which is the ease of adapting the system to react with changing requirements or conditions .</w:t>
+      </w:r>
+    </w:p>
+    <w:p>
+      <w:r>
+        <w:rPr>
+          <w:b/>
+        </w:rPr>
+        <w:t>Extensibility</w:t>
+      </w:r>
+      <w:r>
+        <w:t xml:space="preserve"> which is how easy it is to add a new company the system supports new business features. </w:t>
+      </w:r>
+    </w:p>
+    <w:p>
+      <w:r>
+        <w:rPr>
+          <w:b/>
+        </w:rPr>
+        <w:t>Compliance</w:t>
+      </w:r>
+      <w:r>
+        <w:t>, if your system is compliant regulations which may apply to the business depending on its operations.</w:t>
+      </w:r>
+    </w:p>
+    <w:p>
+      <w:r>
+        <w:rPr>
+          <w:b/>
+        </w:rPr>
+        <w:t>Usability</w:t>
+      </w:r>
+      <w:r>
+        <w:t xml:space="preserve"> refers to how well users of the software can use it effectively. </w:t>
       </w:r>
     </w:p>
     <w:p>
@@ -121,39 +91,19 @@
         <w:t>Confidentiality</w:t>
       </w:r>
       <w:r>
-        <w:t xml:space="preserve"> </w:t>
-      </w:r>
-      <w:r>
-        <w:t>means that sensitive data be accessible to authorized users and this camp and then different ways such as access right</w:t>
-      </w:r>
-      <w:r>
-        <w:t>s and data encryption integrity.</w:t>
-      </w:r>
-    </w:p>
-    <w:p>
-      <w:r>
-        <w:rPr>
-          <w:b/>
-        </w:rPr>
-        <w:t>C</w:t>
-      </w:r>
-      <w:r>
-        <w:rPr>
-          <w:b/>
-        </w:rPr>
-        <w:t>onsistency</w:t>
-      </w:r>
-      <w:r>
-        <w:t xml:space="preserve"> of data which can be achieved for example to file permissions backups and cryptography base</w:t>
-      </w:r>
-      <w:r>
-        <w:t>.</w:t>
-      </w:r>
-      <w:r>
-        <w:t xml:space="preserve"> </w:t>
-      </w:r>
-      <w:bookmarkStart w:id="0" w:name="_GoBack"/>
-      <w:bookmarkEnd w:id="0"/>
+        <w:t xml:space="preserve"> means that sensitive data be accessible to authorized users and this camp and then different ways such as access rights and data encryption integrity.</w:t>
+      </w:r>
+    </w:p>
+    <w:p>
+      <w:r>
+        <w:rPr>
+          <w:b/>
+        </w:rPr>
+        <w:t>Consistency</w:t>
+      </w:r>
+      <w:r>
+        <w:t xml:space="preserve"> of data which can be achieved for example to file permissions backups and cryptography base. </w:t>
+      </w:r>
     </w:p>
     <w:p>
       <w:r>
@@ -163,10 +113,7 @@
         <w:t>Availability</w:t>
       </w:r>
       <w:r>
-        <w:t xml:space="preserve"> </w:t>
-      </w:r>
-      <w:r>
-        <w:t>means that the system should be up and running at all times this can be achieved in different ways. For example redundancy failover and Disaster Recovery procedures and also protect against a denial-of-service attack.</w:t>
+        <w:t xml:space="preserve"> means that the system should be up and running at all times this can be achieved in different ways. For example redundancy failover and Disaster Recovery procedures and also protect against a denial-of-service attack.</w:t>
       </w:r>
     </w:p>
     <w:p>
@@ -193,22 +140,14 @@
         <w:rPr>
           <w:b/>
         </w:rPr>
-        <w:t>S</w:t>
-      </w:r>
-      <w:r>
-        <w:rPr>
-          <w:b/>
-        </w:rPr>
-        <w:t>calability</w:t>
-      </w:r>
-      <w:r>
-        <w:t xml:space="preserve"> which is the ability for a system to handle an increase in the world on a reasonable increase of resources which of course implies that this in proportion. What was so resources should be easy to add and remove from the system</w:t>
-      </w:r>
-      <w:r>
-        <w:t>.</w:t>
-      </w:r>
-    </w:p>
-    <w:p>
+        <w:t>Scalability</w:t>
+      </w:r>
+      <w:r>
+        <w:t xml:space="preserve"> which is the ability for a system to handle an increase in the world on a reasonable increase of resources which of course implies that this in proportion. What was so resources should be easy to add and remove from the system.</w:t>
+      </w:r>
+    </w:p>
+    <w:p>
+      <w:bookmarkStart w:id="0" w:name="_GoBack"/>
       <w:r>
         <w:rPr>
           <w:b/>
@@ -218,19 +157,9 @@
       <w:r>
         <w:t xml:space="preserve"> </w:t>
       </w:r>
-      <w:r>
-        <w:t>indicates that the system must respond interactions with little or no delay is often expressed as a particular number of user actions or operations that the system must be able to handle its performance.</w:t>
-      </w:r>
-    </w:p>
-    <w:p>
-      <w:r>
-        <w:rPr>
-          <w:b/>
-        </w:rPr>
-        <w:t>Responsiveness</w:t>
-      </w:r>
-      <w:r>
-        <w:t xml:space="preserve"> indicates that the system must respond to inter</w:t>
+      <w:bookmarkEnd w:id="0"/>
+      <w:r>
+        <w:t>indicates that the system must respond to inter</w:t>
       </w:r>
       <w:r>
         <w:t>actions with little or no delay.</w:t>

</xml_diff>